<commit_message>
changed algorithm.docx and main.py
</commit_message>
<xml_diff>
--- a/algorithm.docx
+++ b/algorithm.docx
@@ -1,6 +1,6 @@
 
 <file path=word/document.xml><?xml version="1.0" encoding="utf-8"?>
-<w:document xmlns:wpc="http://schemas.microsoft.com/office/word/2010/wordprocessingCanvas" xmlns:cx="http://schemas.microsoft.com/office/drawing/2014/chartex" xmlns:cx1="http://schemas.microsoft.com/office/drawing/2015/9/8/chartex" xmlns:cx2="http://schemas.microsoft.com/office/drawing/2015/10/21/chartex" xmlns:cx3="http://schemas.microsoft.com/office/drawing/2016/5/9/chartex" xmlns:cx4="http://schemas.microsoft.com/office/drawing/2016/5/10/chartex" xmlns:cx5="http://schemas.microsoft.com/office/drawing/2016/5/11/chartex" xmlns:cx6="http://schemas.microsoft.com/office/drawing/2016/5/12/chartex" xmlns:cx7="http://schemas.microsoft.com/office/drawing/2016/5/13/chartex" xmlns:cx8="http://schemas.microsoft.com/office/drawing/2016/5/14/chartex" xmlns:mc="http://schemas.openxmlformats.org/markup-compatibility/2006" xmlns:aink="http://schemas.microsoft.com/office/drawing/2016/ink" xmlns:am3d="http://schemas.microsoft.com/office/drawing/2017/model3d" xmlns:o="urn:schemas-microsoft-com:office:office" xmlns:oel="http://schemas.microsoft.com/office/2019/extlst" xmlns:r="http://schemas.openxmlformats.org/officeDocument/2006/relationships" xmlns:m="http://schemas.openxmlformats.org/officeDocument/2006/math" xmlns:v="urn:schemas-microsoft-com:vml" xmlns:wp14="http://schemas.microsoft.com/office/word/2010/wordprocessingDrawing" xmlns:wp="http://schemas.openxmlformats.org/drawingml/2006/wordprocessingDrawing" xmlns:w10="urn:schemas-microsoft-com:office:word" xmlns:w="http://schemas.openxmlformats.org/wordprocessingml/2006/main" xmlns:w14="http://schemas.microsoft.com/office/word/2010/wordml" xmlns:w15="http://schemas.microsoft.com/office/word/2012/wordml" xmlns:w16cex="http://schemas.microsoft.com/office/word/2018/wordml/cex" xmlns:w16cid="http://schemas.microsoft.com/office/word/2016/wordml/cid" xmlns:w16="http://schemas.microsoft.com/office/word/2018/wordml" xmlns:w16du="http://schemas.microsoft.com/office/word/2023/wordml/word16du" xmlns:w16sdtdh="http://schemas.microsoft.com/office/word/2020/wordml/sdtdatahash" xmlns:w16se="http://schemas.microsoft.com/office/word/2015/wordml/symex" xmlns:wpg="http://schemas.microsoft.com/office/word/2010/wordprocessingGroup" xmlns:wpi="http://schemas.microsoft.com/office/word/2010/wordprocessingInk" xmlns:wne="http://schemas.microsoft.com/office/word/2006/wordml" xmlns:wps="http://schemas.microsoft.com/office/word/2010/wordprocessingShape" mc:Ignorable="w14 w15 w16se w16cid w16 w16cex w16sdtdh w16du wp14">
+<w:document xmlns:wpc="http://schemas.microsoft.com/office/word/2010/wordprocessingCanvas" xmlns:cx="http://schemas.microsoft.com/office/drawing/2014/chartex" xmlns:cx1="http://schemas.microsoft.com/office/drawing/2015/9/8/chartex" xmlns:cx2="http://schemas.microsoft.com/office/drawing/2015/10/21/chartex" xmlns:cx3="http://schemas.microsoft.com/office/drawing/2016/5/9/chartex" xmlns:cx4="http://schemas.microsoft.com/office/drawing/2016/5/10/chartex" xmlns:cx5="http://schemas.microsoft.com/office/drawing/2016/5/11/chartex" xmlns:cx6="http://schemas.microsoft.com/office/drawing/2016/5/12/chartex" xmlns:cx7="http://schemas.microsoft.com/office/drawing/2016/5/13/chartex" xmlns:cx8="http://schemas.microsoft.com/office/drawing/2016/5/14/chartex" xmlns:mc="http://schemas.openxmlformats.org/markup-compatibility/2006" xmlns:aink="http://schemas.microsoft.com/office/drawing/2016/ink" xmlns:am3d="http://schemas.microsoft.com/office/drawing/2017/model3d" xmlns:o="urn:schemas-microsoft-com:office:office" xmlns:oel="http://schemas.microsoft.com/office/2019/extlst" xmlns:r="http://schemas.openxmlformats.org/officeDocument/2006/relationships" xmlns:m="http://schemas.openxmlformats.org/officeDocument/2006/math" xmlns:v="urn:schemas-microsoft-com:vml" xmlns:wp14="http://schemas.microsoft.com/office/word/2010/wordprocessingDrawing" xmlns:wp="http://schemas.openxmlformats.org/drawingml/2006/wordprocessingDrawing" xmlns:w10="urn:schemas-microsoft-com:office:word" xmlns:w="http://schemas.openxmlformats.org/wordprocessingml/2006/main" xmlns:w14="http://schemas.microsoft.com/office/word/2010/wordml" xmlns:w15="http://schemas.microsoft.com/office/word/2012/wordml" xmlns:w16cex="http://schemas.microsoft.com/office/word/2018/wordml/cex" xmlns:w16cid="http://schemas.microsoft.com/office/word/2016/wordml/cid" xmlns:w16="http://schemas.microsoft.com/office/word/2018/wordml" xmlns:w16sdtdh="http://schemas.microsoft.com/office/word/2020/wordml/sdtdatahash" xmlns:w16se="http://schemas.microsoft.com/office/word/2015/wordml/symex" xmlns:wpg="http://schemas.microsoft.com/office/word/2010/wordprocessingGroup" xmlns:wpi="http://schemas.microsoft.com/office/word/2010/wordprocessingInk" xmlns:wne="http://schemas.microsoft.com/office/word/2006/wordml" xmlns:wps="http://schemas.microsoft.com/office/word/2010/wordprocessingShape" mc:Ignorable="w14 w15 w16se w16cid w16 w16cex w16sdtdh wp14">
   <w:body>
     <w:p>
       <w:pPr>
@@ -47,6 +47,21 @@
       <w:r>
         <w:t>Ask user for time between births</w:t>
       </w:r>
+      <w:r>
+        <w:t xml:space="preserve"> in seconds and set to birth rate</w:t>
+      </w:r>
+    </w:p>
+    <w:p>
+      <w:pPr>
+        <w:pStyle w:val="ListParagraph"/>
+        <w:numPr>
+          <w:ilvl w:val="1"/>
+          <w:numId w:val="2"/>
+        </w:numPr>
+      </w:pPr>
+      <w:r>
+        <w:t xml:space="preserve"> convert input to float</w:t>
+      </w:r>
     </w:p>
     <w:p>
       <w:pPr>
@@ -59,6 +74,21 @@
       <w:r>
         <w:t>Ask user for time between deaths</w:t>
       </w:r>
+      <w:r>
+        <w:t xml:space="preserve"> in second and set to death rate</w:t>
+      </w:r>
+    </w:p>
+    <w:p>
+      <w:pPr>
+        <w:pStyle w:val="ListParagraph"/>
+        <w:numPr>
+          <w:ilvl w:val="1"/>
+          <w:numId w:val="2"/>
+        </w:numPr>
+      </w:pPr>
+      <w:r>
+        <w:t>Convert input to float</w:t>
+      </w:r>
     </w:p>
     <w:p>
       <w:pPr>
@@ -71,6 +101,21 @@
       <w:r>
         <w:t>Ask user for time between migrations</w:t>
       </w:r>
+      <w:r>
+        <w:t xml:space="preserve"> and set to immigrate rate</w:t>
+      </w:r>
+    </w:p>
+    <w:p>
+      <w:pPr>
+        <w:pStyle w:val="ListParagraph"/>
+        <w:numPr>
+          <w:ilvl w:val="1"/>
+          <w:numId w:val="2"/>
+        </w:numPr>
+      </w:pPr>
+      <w:r>
+        <w:t>Convert input to float</w:t>
+      </w:r>
     </w:p>
     <w:p>
       <w:pPr>
@@ -83,6 +128,21 @@
       <w:r>
         <w:t>Ask user for current population</w:t>
       </w:r>
+      <w:r>
+        <w:t xml:space="preserve"> and set to current population</w:t>
+      </w:r>
+    </w:p>
+    <w:p>
+      <w:pPr>
+        <w:pStyle w:val="ListParagraph"/>
+        <w:numPr>
+          <w:ilvl w:val="1"/>
+          <w:numId w:val="2"/>
+        </w:numPr>
+      </w:pPr>
+      <w:r>
+        <w:t>Convert input to float</w:t>
+      </w:r>
     </w:p>
     <w:p>
       <w:pPr>
@@ -95,56 +155,256 @@
       <w:r>
         <w:t>Ask user for number of years in future projection</w:t>
       </w:r>
-    </w:p>
-    <w:p>
-      <w:pPr>
-        <w:pStyle w:val="ListParagraph"/>
-        <w:numPr>
-          <w:ilvl w:val="0"/>
-          <w:numId w:val="2"/>
-        </w:numPr>
-      </w:pPr>
-      <w:r>
-        <w:t>plug variables into population change equations for total population change</w:t>
-      </w:r>
-    </w:p>
-    <w:p>
-      <w:pPr>
-        <w:pStyle w:val="ListParagraph"/>
-        <w:numPr>
-          <w:ilvl w:val="0"/>
-          <w:numId w:val="2"/>
-        </w:numPr>
-      </w:pPr>
-      <w:r>
-        <w:t>plug in variables for future population equation</w:t>
-      </w:r>
-    </w:p>
-    <w:p>
-      <w:pPr>
-        <w:pStyle w:val="ListParagraph"/>
-        <w:numPr>
-          <w:ilvl w:val="0"/>
-          <w:numId w:val="2"/>
-        </w:numPr>
-      </w:pPr>
-      <w:r>
-        <w:t xml:space="preserve">Plug in variables for future increase/decrease </w:t>
-      </w:r>
-    </w:p>
-    <w:p>
-      <w:pPr>
-        <w:pStyle w:val="ListParagraph"/>
-        <w:numPr>
-          <w:ilvl w:val="0"/>
-          <w:numId w:val="2"/>
-        </w:numPr>
-      </w:pPr>
-      <w:r>
-        <w:t>Print if there</w:t>
-      </w:r>
-      <w:r>
-        <w:t xml:space="preserve"> was an increase, decrease, or no change in population</w:t>
+      <w:r>
+        <w:t xml:space="preserve"> and set to years into future</w:t>
+      </w:r>
+    </w:p>
+    <w:p>
+      <w:pPr>
+        <w:pStyle w:val="ListParagraph"/>
+        <w:numPr>
+          <w:ilvl w:val="1"/>
+          <w:numId w:val="2"/>
+        </w:numPr>
+      </w:pPr>
+      <w:r>
+        <w:t>Convert input to a float</w:t>
+      </w:r>
+    </w:p>
+    <w:p>
+      <w:pPr>
+        <w:pStyle w:val="ListParagraph"/>
+        <w:numPr>
+          <w:ilvl w:val="0"/>
+          <w:numId w:val="2"/>
+        </w:numPr>
+      </w:pPr>
+      <w:r>
+        <w:t>Create variable seconds per year</w:t>
+      </w:r>
+    </w:p>
+    <w:p>
+      <w:pPr>
+        <w:pStyle w:val="ListParagraph"/>
+        <w:numPr>
+          <w:ilvl w:val="1"/>
+          <w:numId w:val="2"/>
+        </w:numPr>
+      </w:pPr>
+      <w:r>
+        <w:t>Set variable equal to 365 * 24 * 60 * 60</w:t>
+      </w:r>
+    </w:p>
+    <w:p>
+      <w:pPr>
+        <w:pStyle w:val="ListParagraph"/>
+        <w:numPr>
+          <w:ilvl w:val="0"/>
+          <w:numId w:val="2"/>
+        </w:numPr>
+      </w:pPr>
+      <w:r>
+        <w:t>Create variable births per year</w:t>
+      </w:r>
+    </w:p>
+    <w:p>
+      <w:pPr>
+        <w:pStyle w:val="ListParagraph"/>
+        <w:numPr>
+          <w:ilvl w:val="1"/>
+          <w:numId w:val="2"/>
+        </w:numPr>
+      </w:pPr>
+      <w:r>
+        <w:t>Set variable to seconds per year divided by birth rate</w:t>
+      </w:r>
+    </w:p>
+    <w:p>
+      <w:pPr>
+        <w:pStyle w:val="ListParagraph"/>
+        <w:numPr>
+          <w:ilvl w:val="0"/>
+          <w:numId w:val="2"/>
+        </w:numPr>
+      </w:pPr>
+      <w:r>
+        <w:t>Create variable deaths per year</w:t>
+      </w:r>
+    </w:p>
+    <w:p>
+      <w:pPr>
+        <w:pStyle w:val="ListParagraph"/>
+        <w:numPr>
+          <w:ilvl w:val="1"/>
+          <w:numId w:val="2"/>
+        </w:numPr>
+      </w:pPr>
+      <w:r>
+        <w:t>Set variable to seconds per year divided by death rate</w:t>
+      </w:r>
+    </w:p>
+    <w:p>
+      <w:pPr>
+        <w:pStyle w:val="ListParagraph"/>
+        <w:numPr>
+          <w:ilvl w:val="0"/>
+          <w:numId w:val="2"/>
+        </w:numPr>
+      </w:pPr>
+      <w:r>
+        <w:t>Create variable immigrants per year</w:t>
+      </w:r>
+    </w:p>
+    <w:p>
+      <w:pPr>
+        <w:pStyle w:val="ListParagraph"/>
+        <w:numPr>
+          <w:ilvl w:val="1"/>
+          <w:numId w:val="2"/>
+        </w:numPr>
+      </w:pPr>
+      <w:r>
+        <w:t>Set variable to seconds per year divided by immigrant rate</w:t>
+      </w:r>
+    </w:p>
+    <w:p>
+      <w:pPr>
+        <w:pStyle w:val="ListParagraph"/>
+        <w:numPr>
+          <w:ilvl w:val="0"/>
+          <w:numId w:val="2"/>
+        </w:numPr>
+      </w:pPr>
+      <w:r>
+        <w:t>Create variable population change per year</w:t>
+      </w:r>
+    </w:p>
+    <w:p>
+      <w:pPr>
+        <w:pStyle w:val="ListParagraph"/>
+        <w:numPr>
+          <w:ilvl w:val="1"/>
+          <w:numId w:val="2"/>
+        </w:numPr>
+      </w:pPr>
+      <w:r>
+        <w:t>Set variable to births per year plus immigrants per year minus deaths per year</w:t>
+      </w:r>
+    </w:p>
+    <w:p>
+      <w:pPr>
+        <w:pStyle w:val="ListParagraph"/>
+        <w:numPr>
+          <w:ilvl w:val="0"/>
+          <w:numId w:val="2"/>
+        </w:numPr>
+      </w:pPr>
+      <w:r>
+        <w:t xml:space="preserve">Create variable future population </w:t>
+      </w:r>
+    </w:p>
+    <w:p>
+      <w:pPr>
+        <w:pStyle w:val="ListParagraph"/>
+        <w:numPr>
+          <w:ilvl w:val="1"/>
+          <w:numId w:val="2"/>
+        </w:numPr>
+      </w:pPr>
+      <w:r>
+        <w:t>Set equal to current population plus population change per year times years into future</w:t>
+      </w:r>
+    </w:p>
+    <w:p>
+      <w:pPr>
+        <w:pStyle w:val="ListParagraph"/>
+        <w:numPr>
+          <w:ilvl w:val="0"/>
+          <w:numId w:val="2"/>
+        </w:numPr>
+      </w:pPr>
+      <w:r>
+        <w:t>If future population is greater than current population</w:t>
+      </w:r>
+    </w:p>
+    <w:p>
+      <w:pPr>
+        <w:pStyle w:val="ListParagraph"/>
+        <w:numPr>
+          <w:ilvl w:val="1"/>
+          <w:numId w:val="2"/>
+        </w:numPr>
+      </w:pPr>
+      <w:r>
+        <w:t>Set change to increased</w:t>
+      </w:r>
+    </w:p>
+    <w:p>
+      <w:pPr>
+        <w:pStyle w:val="ListParagraph"/>
+        <w:numPr>
+          <w:ilvl w:val="0"/>
+          <w:numId w:val="2"/>
+        </w:numPr>
+      </w:pPr>
+      <w:r>
+        <w:t>If future population is less than current population</w:t>
+      </w:r>
+    </w:p>
+    <w:p>
+      <w:pPr>
+        <w:pStyle w:val="ListParagraph"/>
+        <w:numPr>
+          <w:ilvl w:val="1"/>
+          <w:numId w:val="2"/>
+        </w:numPr>
+      </w:pPr>
+      <w:r>
+        <w:t>Set change to decreased</w:t>
+      </w:r>
+    </w:p>
+    <w:p>
+      <w:pPr>
+        <w:pStyle w:val="ListParagraph"/>
+        <w:numPr>
+          <w:ilvl w:val="0"/>
+          <w:numId w:val="2"/>
+        </w:numPr>
+      </w:pPr>
+      <w:r>
+        <w:t xml:space="preserve">Otherwise set change to </w:t>
+      </w:r>
+      <w:proofErr w:type="gramStart"/>
+      <w:r>
+        <w:t>remained</w:t>
+      </w:r>
+      <w:proofErr w:type="gramEnd"/>
+      <w:r>
+        <w:t xml:space="preserve"> the same </w:t>
+      </w:r>
+    </w:p>
+    <w:p>
+      <w:pPr>
+        <w:pStyle w:val="ListParagraph"/>
+        <w:numPr>
+          <w:ilvl w:val="0"/>
+          <w:numId w:val="2"/>
+        </w:numPr>
+      </w:pPr>
+      <w:r>
+        <w:t>Output ‘{years into the future} years, the population will be {future population}’</w:t>
+      </w:r>
+    </w:p>
+    <w:p>
+      <w:pPr>
+        <w:pStyle w:val="ListParagraph"/>
+        <w:numPr>
+          <w:ilvl w:val="0"/>
+          <w:numId w:val="2"/>
+        </w:numPr>
+      </w:pPr>
+      <w:r>
+        <w:t>Output ‘the population has {change}’</w:t>
       </w:r>
     </w:p>
     <w:sectPr>
@@ -158,7 +418,7 @@
 </file>
 
 <file path=word/numbering.xml><?xml version="1.0" encoding="utf-8"?>
-<w:numbering xmlns:wpc="http://schemas.microsoft.com/office/word/2010/wordprocessingCanvas" xmlns:cx="http://schemas.microsoft.com/office/drawing/2014/chartex" xmlns:cx1="http://schemas.microsoft.com/office/drawing/2015/9/8/chartex" xmlns:cx2="http://schemas.microsoft.com/office/drawing/2015/10/21/chartex" xmlns:cx3="http://schemas.microsoft.com/office/drawing/2016/5/9/chartex" xmlns:cx4="http://schemas.microsoft.com/office/drawing/2016/5/10/chartex" xmlns:cx5="http://schemas.microsoft.com/office/drawing/2016/5/11/chartex" xmlns:cx6="http://schemas.microsoft.com/office/drawing/2016/5/12/chartex" xmlns:cx7="http://schemas.microsoft.com/office/drawing/2016/5/13/chartex" xmlns:cx8="http://schemas.microsoft.com/office/drawing/2016/5/14/chartex" xmlns:mc="http://schemas.openxmlformats.org/markup-compatibility/2006" xmlns:aink="http://schemas.microsoft.com/office/drawing/2016/ink" xmlns:am3d="http://schemas.microsoft.com/office/drawing/2017/model3d" xmlns:o="urn:schemas-microsoft-com:office:office" xmlns:oel="http://schemas.microsoft.com/office/2019/extlst" xmlns:r="http://schemas.openxmlformats.org/officeDocument/2006/relationships" xmlns:m="http://schemas.openxmlformats.org/officeDocument/2006/math" xmlns:v="urn:schemas-microsoft-com:vml" xmlns:wp14="http://schemas.microsoft.com/office/word/2010/wordprocessingDrawing" xmlns:wp="http://schemas.openxmlformats.org/drawingml/2006/wordprocessingDrawing" xmlns:w10="urn:schemas-microsoft-com:office:word" xmlns:w="http://schemas.openxmlformats.org/wordprocessingml/2006/main" xmlns:w14="http://schemas.microsoft.com/office/word/2010/wordml" xmlns:w15="http://schemas.microsoft.com/office/word/2012/wordml" xmlns:w16cex="http://schemas.microsoft.com/office/word/2018/wordml/cex" xmlns:w16cid="http://schemas.microsoft.com/office/word/2016/wordml/cid" xmlns:w16="http://schemas.microsoft.com/office/word/2018/wordml" xmlns:w16du="http://schemas.microsoft.com/office/word/2023/wordml/word16du" xmlns:w16sdtdh="http://schemas.microsoft.com/office/word/2020/wordml/sdtdatahash" xmlns:w16se="http://schemas.microsoft.com/office/word/2015/wordml/symex" xmlns:wpg="http://schemas.microsoft.com/office/word/2010/wordprocessingGroup" xmlns:wpi="http://schemas.microsoft.com/office/word/2010/wordprocessingInk" xmlns:wne="http://schemas.microsoft.com/office/word/2006/wordml" xmlns:wps="http://schemas.microsoft.com/office/word/2010/wordprocessingShape" mc:Ignorable="w14 w15 w16se w16cid w16 w16cex w16sdtdh w16du wp14">
+<w:numbering xmlns:wpc="http://schemas.microsoft.com/office/word/2010/wordprocessingCanvas" xmlns:cx="http://schemas.microsoft.com/office/drawing/2014/chartex" xmlns:cx1="http://schemas.microsoft.com/office/drawing/2015/9/8/chartex" xmlns:cx2="http://schemas.microsoft.com/office/drawing/2015/10/21/chartex" xmlns:cx3="http://schemas.microsoft.com/office/drawing/2016/5/9/chartex" xmlns:cx4="http://schemas.microsoft.com/office/drawing/2016/5/10/chartex" xmlns:cx5="http://schemas.microsoft.com/office/drawing/2016/5/11/chartex" xmlns:cx6="http://schemas.microsoft.com/office/drawing/2016/5/12/chartex" xmlns:cx7="http://schemas.microsoft.com/office/drawing/2016/5/13/chartex" xmlns:cx8="http://schemas.microsoft.com/office/drawing/2016/5/14/chartex" xmlns:mc="http://schemas.openxmlformats.org/markup-compatibility/2006" xmlns:aink="http://schemas.microsoft.com/office/drawing/2016/ink" xmlns:am3d="http://schemas.microsoft.com/office/drawing/2017/model3d" xmlns:o="urn:schemas-microsoft-com:office:office" xmlns:oel="http://schemas.microsoft.com/office/2019/extlst" xmlns:r="http://schemas.openxmlformats.org/officeDocument/2006/relationships" xmlns:m="http://schemas.openxmlformats.org/officeDocument/2006/math" xmlns:v="urn:schemas-microsoft-com:vml" xmlns:wp14="http://schemas.microsoft.com/office/word/2010/wordprocessingDrawing" xmlns:wp="http://schemas.openxmlformats.org/drawingml/2006/wordprocessingDrawing" xmlns:w10="urn:schemas-microsoft-com:office:word" xmlns:w="http://schemas.openxmlformats.org/wordprocessingml/2006/main" xmlns:w14="http://schemas.microsoft.com/office/word/2010/wordml" xmlns:w15="http://schemas.microsoft.com/office/word/2012/wordml" xmlns:w16cex="http://schemas.microsoft.com/office/word/2018/wordml/cex" xmlns:w16cid="http://schemas.microsoft.com/office/word/2016/wordml/cid" xmlns:w16="http://schemas.microsoft.com/office/word/2018/wordml" xmlns:w16sdtdh="http://schemas.microsoft.com/office/word/2020/wordml/sdtdatahash" xmlns:w16se="http://schemas.microsoft.com/office/word/2015/wordml/symex" xmlns:wpg="http://schemas.microsoft.com/office/word/2010/wordprocessingGroup" xmlns:wpi="http://schemas.microsoft.com/office/word/2010/wordprocessingInk" xmlns:wne="http://schemas.microsoft.com/office/word/2006/wordml" xmlns:wps="http://schemas.microsoft.com/office/word/2010/wordprocessingShape" mc:Ignorable="w14 w15 w16se w16cid w16 w16cex w16sdtdh wp14">
   <w:abstractNum w:abstractNumId="0" w15:restartNumberingAfterBreak="0">
     <w:nsid w:val="20424586"/>
     <w:multiLevelType w:val="hybridMultilevel"/>
@@ -175,7 +435,7 @@
         <w:rFonts w:hint="default"/>
       </w:rPr>
     </w:lvl>
-    <w:lvl w:ilvl="1" w:tplc="04090019" w:tentative="1">
+    <w:lvl w:ilvl="1" w:tplc="04090019">
       <w:start w:val="1"/>
       <w:numFmt w:val="lowerLetter"/>
       <w:lvlText w:val="%2."/>
@@ -344,7 +604,7 @@
 </file>
 
 <file path=word/styles.xml><?xml version="1.0" encoding="utf-8"?>
-<w:styles xmlns:mc="http://schemas.openxmlformats.org/markup-compatibility/2006" xmlns:r="http://schemas.openxmlformats.org/officeDocument/2006/relationships" xmlns:w="http://schemas.openxmlformats.org/wordprocessingml/2006/main" xmlns:w14="http://schemas.microsoft.com/office/word/2010/wordml" xmlns:w15="http://schemas.microsoft.com/office/word/2012/wordml" xmlns:w16cex="http://schemas.microsoft.com/office/word/2018/wordml/cex" xmlns:w16cid="http://schemas.microsoft.com/office/word/2016/wordml/cid" xmlns:w16="http://schemas.microsoft.com/office/word/2018/wordml" xmlns:w16du="http://schemas.microsoft.com/office/word/2023/wordml/word16du" xmlns:w16sdtdh="http://schemas.microsoft.com/office/word/2020/wordml/sdtdatahash" xmlns:w16se="http://schemas.microsoft.com/office/word/2015/wordml/symex" mc:Ignorable="w14 w15 w16se w16cid w16 w16cex w16sdtdh w16du">
+<w:styles xmlns:mc="http://schemas.openxmlformats.org/markup-compatibility/2006" xmlns:r="http://schemas.openxmlformats.org/officeDocument/2006/relationships" xmlns:w="http://schemas.openxmlformats.org/wordprocessingml/2006/main" xmlns:w14="http://schemas.microsoft.com/office/word/2010/wordml" xmlns:w15="http://schemas.microsoft.com/office/word/2012/wordml" xmlns:w16cex="http://schemas.microsoft.com/office/word/2018/wordml/cex" xmlns:w16cid="http://schemas.microsoft.com/office/word/2016/wordml/cid" xmlns:w16="http://schemas.microsoft.com/office/word/2018/wordml" xmlns:w16sdtdh="http://schemas.microsoft.com/office/word/2020/wordml/sdtdatahash" xmlns:w16se="http://schemas.microsoft.com/office/word/2015/wordml/symex" mc:Ignorable="w14 w15 w16se w16cid w16 w16cex w16sdtdh">
   <w:docDefaults>
     <w:rPrDefault>
       <w:rPr>

</xml_diff>